<commit_message>
annotation file is updated
</commit_message>
<xml_diff>
--- a/Annotations.docx
+++ b/Annotations.docx
@@ -1120,15 +1120,49 @@
           <w:szCs w:val="24"/>
         </w:rPr>
       </w:pPr>
-      <w:r>
-        <w:rPr>
-          <w:b/>
-          <w:bCs/>
-          <w:sz w:val="24"/>
-          <w:szCs w:val="24"/>
-        </w:rPr>
+    </w:p>
+    <w:p>
+      <w:pPr>
+        <w:jc w:val="center"/>
+        <w:rPr>
+          <w:b/>
+          <w:bCs/>
+          <w:sz w:val="24"/>
+          <w:szCs w:val="24"/>
+        </w:rPr>
+      </w:pPr>
+    </w:p>
+    <w:p>
+      <w:pPr>
+        <w:jc w:val="center"/>
+        <w:rPr>
+          <w:b/>
+          <w:bCs/>
+          <w:sz w:val="24"/>
+          <w:szCs w:val="24"/>
+        </w:rPr>
+      </w:pPr>
+      <w:r>
+        <w:rPr>
+          <w:b/>
+          <w:bCs/>
+          <w:sz w:val="24"/>
+          <w:szCs w:val="24"/>
+        </w:rPr>
+        <w:lastRenderedPageBreak/>
         <w:t>REST API ANNOTATIONS</w:t>
       </w:r>
+    </w:p>
+    <w:p>
+      <w:pPr>
+        <w:jc w:val="center"/>
+        <w:rPr>
+          <w:b/>
+          <w:bCs/>
+          <w:sz w:val="24"/>
+          <w:szCs w:val="24"/>
+        </w:rPr>
+      </w:pPr>
     </w:p>
     <w:p>
       <w:pPr>
@@ -1164,21 +1198,12 @@
           <w:szCs w:val="24"/>
         </w:rPr>
       </w:pPr>
-      <w:proofErr w:type="spellStart"/>
-      <w:r>
-        <w:rPr>
-          <w:sz w:val="24"/>
-          <w:szCs w:val="24"/>
-        </w:rPr>
-        <w:t>RequestMapping</w:t>
-      </w:r>
-      <w:proofErr w:type="spellEnd"/>
-      <w:r>
-        <w:rPr>
-          <w:sz w:val="24"/>
-          <w:szCs w:val="24"/>
-        </w:rPr>
-        <w:t xml:space="preserve"> </w:t>
+      <w:r>
+        <w:rPr>
+          <w:sz w:val="24"/>
+          <w:szCs w:val="24"/>
+        </w:rPr>
+        <w:t>Controller</w:t>
       </w:r>
     </w:p>
     <w:p>
@@ -1199,10 +1224,16 @@
           <w:sz w:val="24"/>
           <w:szCs w:val="24"/>
         </w:rPr>
-        <w:lastRenderedPageBreak/>
-        <w:t>GetMapping</w:t>
+        <w:t>RequestMapping</w:t>
       </w:r>
       <w:proofErr w:type="spellEnd"/>
+      <w:r>
+        <w:rPr>
+          <w:sz w:val="24"/>
+          <w:szCs w:val="24"/>
+        </w:rPr>
+        <w:t xml:space="preserve"> </w:t>
+      </w:r>
     </w:p>
     <w:p>
       <w:pPr>
@@ -1222,14 +1253,7 @@
           <w:sz w:val="24"/>
           <w:szCs w:val="24"/>
         </w:rPr>
-        <w:t>PostMap</w:t>
-      </w:r>
-      <w:r>
-        <w:rPr>
-          <w:sz w:val="24"/>
-          <w:szCs w:val="24"/>
-        </w:rPr>
-        <w:t>ping</w:t>
+        <w:t>GetMapping</w:t>
       </w:r>
       <w:proofErr w:type="spellEnd"/>
     </w:p>
@@ -1251,7 +1275,14 @@
           <w:sz w:val="24"/>
           <w:szCs w:val="24"/>
         </w:rPr>
-        <w:t>PutMapping</w:t>
+        <w:t>PostMap</w:t>
+      </w:r>
+      <w:r>
+        <w:rPr>
+          <w:sz w:val="24"/>
+          <w:szCs w:val="24"/>
+        </w:rPr>
+        <w:t>ping</w:t>
       </w:r>
       <w:proofErr w:type="spellEnd"/>
     </w:p>
@@ -1273,7 +1304,7 @@
           <w:sz w:val="24"/>
           <w:szCs w:val="24"/>
         </w:rPr>
-        <w:t>DeleteMapping</w:t>
+        <w:t>PutMapping</w:t>
       </w:r>
       <w:proofErr w:type="spellEnd"/>
     </w:p>
@@ -1295,7 +1326,7 @@
           <w:sz w:val="24"/>
           <w:szCs w:val="24"/>
         </w:rPr>
-        <w:t>RequestBody</w:t>
+        <w:t>DeleteMapping</w:t>
       </w:r>
       <w:proofErr w:type="spellEnd"/>
     </w:p>
@@ -1317,7 +1348,7 @@
           <w:sz w:val="24"/>
           <w:szCs w:val="24"/>
         </w:rPr>
-        <w:t>PathVariable</w:t>
+        <w:t>RequestBody</w:t>
       </w:r>
       <w:proofErr w:type="spellEnd"/>
     </w:p>
@@ -1339,14 +1370,7 @@
           <w:sz w:val="24"/>
           <w:szCs w:val="24"/>
         </w:rPr>
-        <w:t>RequestParam</w:t>
-      </w:r>
-      <w:r>
-        <w:rPr>
-          <w:sz w:val="24"/>
-          <w:szCs w:val="24"/>
-        </w:rPr>
-        <w:t>f</w:t>
+        <w:t>PathVariable</w:t>
       </w:r>
       <w:proofErr w:type="spellEnd"/>
     </w:p>
@@ -1362,6 +1386,28 @@
           <w:szCs w:val="24"/>
         </w:rPr>
       </w:pPr>
+      <w:proofErr w:type="spellStart"/>
+      <w:r>
+        <w:rPr>
+          <w:sz w:val="24"/>
+          <w:szCs w:val="24"/>
+        </w:rPr>
+        <w:t>RequestParam</w:t>
+      </w:r>
+      <w:proofErr w:type="spellEnd"/>
+    </w:p>
+    <w:p>
+      <w:pPr>
+        <w:pStyle w:val="ListParagraph"/>
+        <w:numPr>
+          <w:ilvl w:val="0"/>
+          <w:numId w:val="6"/>
+        </w:numPr>
+        <w:rPr>
+          <w:sz w:val="24"/>
+          <w:szCs w:val="24"/>
+        </w:rPr>
+      </w:pPr>
       <w:r>
         <w:rPr>
           <w:sz w:val="24"/>
@@ -1378,6 +1424,385 @@
         <w:t>ExceptionHandler</w:t>
       </w:r>
       <w:proofErr w:type="spellEnd"/>
+    </w:p>
+    <w:p>
+      <w:pPr>
+        <w:rPr>
+          <w:b/>
+          <w:bCs/>
+          <w:sz w:val="24"/>
+          <w:szCs w:val="24"/>
+        </w:rPr>
+      </w:pPr>
+      <w:r>
+        <w:rPr>
+          <w:b/>
+          <w:bCs/>
+          <w:sz w:val="24"/>
+          <w:szCs w:val="24"/>
+        </w:rPr>
+        <w:t>@Controller</w:t>
+      </w:r>
+    </w:p>
+    <w:p>
+      <w:pPr>
+        <w:ind w:firstLine="720"/>
+        <w:rPr>
+          <w:sz w:val="24"/>
+          <w:szCs w:val="24"/>
+        </w:rPr>
+      </w:pPr>
+      <w:r>
+        <w:rPr>
+          <w:sz w:val="24"/>
+          <w:szCs w:val="24"/>
+        </w:rPr>
+        <w:t>@Controller is used to define a Spring MVC controller that processes HTTP requests and typically returns a view (like a JSP, Thymeleaf, or HTML page).</w:t>
+      </w:r>
+    </w:p>
+    <w:p>
+      <w:pPr>
+        <w:ind w:firstLine="720"/>
+        <w:rPr>
+          <w:sz w:val="24"/>
+          <w:szCs w:val="24"/>
+        </w:rPr>
+      </w:pPr>
+      <w:r>
+        <w:rPr>
+          <w:sz w:val="24"/>
+          <w:szCs w:val="24"/>
+        </w:rPr>
+        <w:t xml:space="preserve">Methods in a @Controller class usually return the name of a view or a </w:t>
+      </w:r>
+      <w:proofErr w:type="spellStart"/>
+      <w:r>
+        <w:rPr>
+          <w:sz w:val="24"/>
+          <w:szCs w:val="24"/>
+        </w:rPr>
+        <w:t>ModelAndView</w:t>
+      </w:r>
+      <w:proofErr w:type="spellEnd"/>
+      <w:r>
+        <w:rPr>
+          <w:sz w:val="24"/>
+          <w:szCs w:val="24"/>
+        </w:rPr>
+        <w:t xml:space="preserve"> object. The returned view name is resolved by a view resolver to render the HTML page or template</w:t>
+      </w:r>
+      <w:r>
+        <w:rPr>
+          <w:sz w:val="24"/>
+          <w:szCs w:val="24"/>
+        </w:rPr>
+        <w:t>.</w:t>
+      </w:r>
+    </w:p>
+    <w:p>
+      <w:pPr>
+        <w:rPr>
+          <w:b/>
+          <w:bCs/>
+          <w:sz w:val="24"/>
+          <w:szCs w:val="24"/>
+        </w:rPr>
+      </w:pPr>
+      <w:r>
+        <w:rPr>
+          <w:b/>
+          <w:bCs/>
+          <w:sz w:val="24"/>
+          <w:szCs w:val="24"/>
+        </w:rPr>
+        <w:t>@RestController</w:t>
+      </w:r>
+    </w:p>
+    <w:p>
+      <w:pPr>
+        <w:ind w:firstLine="720"/>
+        <w:rPr>
+          <w:sz w:val="24"/>
+          <w:szCs w:val="24"/>
+        </w:rPr>
+      </w:pPr>
+      <w:r>
+        <w:rPr>
+          <w:sz w:val="24"/>
+          <w:szCs w:val="24"/>
+        </w:rPr>
+        <w:t>@RestController is a specialized version of @Controller that is used for creating RESTful web services. It combines @Controller and @ResponseBody, meaning that the return values of methods are directly written to the HTTP response body rather than being resolved as a view name.</w:t>
+      </w:r>
+    </w:p>
+    <w:p>
+      <w:pPr>
+        <w:ind w:firstLine="720"/>
+        <w:rPr>
+          <w:sz w:val="24"/>
+          <w:szCs w:val="24"/>
+        </w:rPr>
+      </w:pPr>
+      <w:r>
+        <w:rPr>
+          <w:sz w:val="24"/>
+          <w:szCs w:val="24"/>
+        </w:rPr>
+        <w:t>Methods in a @RestController class typically return objects, which are automatically serialized into JSON or XML (based on the content type requested) and sent in the HTTP response body.</w:t>
+      </w:r>
+    </w:p>
+    <w:p>
+      <w:pPr>
+        <w:rPr>
+          <w:sz w:val="24"/>
+          <w:szCs w:val="24"/>
+        </w:rPr>
+      </w:pPr>
+      <w:r>
+        <w:rPr>
+          <w:b/>
+          <w:bCs/>
+          <w:sz w:val="24"/>
+          <w:szCs w:val="24"/>
+        </w:rPr>
+        <w:t>@RequestMapping</w:t>
+      </w:r>
+    </w:p>
+    <w:p>
+      <w:pPr>
+        <w:ind w:firstLine="720"/>
+        <w:rPr>
+          <w:sz w:val="24"/>
+          <w:szCs w:val="24"/>
+        </w:rPr>
+      </w:pPr>
+      <w:r>
+        <w:rPr>
+          <w:sz w:val="24"/>
+          <w:szCs w:val="24"/>
+        </w:rPr>
+        <w:t xml:space="preserve"> This is an annotation used to map web requests to specific handler methods or classes. It can be applied at the class level or method level in a Spring controller</w:t>
+      </w:r>
+      <w:r>
+        <w:rPr>
+          <w:sz w:val="24"/>
+          <w:szCs w:val="24"/>
+        </w:rPr>
+        <w:t>.</w:t>
+      </w:r>
+    </w:p>
+    <w:p>
+      <w:pPr>
+        <w:rPr>
+          <w:sz w:val="24"/>
+          <w:szCs w:val="24"/>
+        </w:rPr>
+      </w:pPr>
+      <w:r>
+        <w:rPr>
+          <w:b/>
+          <w:bCs/>
+          <w:sz w:val="24"/>
+          <w:szCs w:val="24"/>
+        </w:rPr>
+        <w:t>@ControllerAdvice</w:t>
+      </w:r>
+      <w:r>
+        <w:rPr>
+          <w:sz w:val="24"/>
+          <w:szCs w:val="24"/>
+        </w:rPr>
+        <w:t xml:space="preserve"> </w:t>
+      </w:r>
+      <w:r>
+        <w:rPr>
+          <w:sz w:val="24"/>
+          <w:szCs w:val="24"/>
+        </w:rPr>
+        <w:t xml:space="preserve"> </w:t>
+      </w:r>
+    </w:p>
+    <w:p>
+      <w:pPr>
+        <w:ind w:firstLine="720"/>
+        <w:rPr>
+          <w:sz w:val="24"/>
+          <w:szCs w:val="24"/>
+        </w:rPr>
+      </w:pPr>
+      <w:r>
+        <w:rPr>
+          <w:sz w:val="24"/>
+          <w:szCs w:val="24"/>
+        </w:rPr>
+        <w:t xml:space="preserve">It </w:t>
+      </w:r>
+      <w:r>
+        <w:rPr>
+          <w:sz w:val="24"/>
+          <w:szCs w:val="24"/>
+        </w:rPr>
+        <w:t>is used to define global exception handlers, model attribute handlers, and binding handlers that apply to all controllers or a subset of controllers in your application.</w:t>
+      </w:r>
+    </w:p>
+    <w:p>
+      <w:pPr>
+        <w:rPr>
+          <w:b/>
+          <w:bCs/>
+          <w:sz w:val="24"/>
+          <w:szCs w:val="24"/>
+        </w:rPr>
+      </w:pPr>
+    </w:p>
+    <w:p>
+      <w:pPr>
+        <w:rPr>
+          <w:sz w:val="24"/>
+          <w:szCs w:val="24"/>
+        </w:rPr>
+      </w:pPr>
+      <w:r>
+        <w:rPr>
+          <w:b/>
+          <w:bCs/>
+          <w:sz w:val="24"/>
+          <w:szCs w:val="24"/>
+        </w:rPr>
+        <w:lastRenderedPageBreak/>
+        <w:t>@ExceptionHandler</w:t>
+      </w:r>
+    </w:p>
+    <w:p>
+      <w:pPr>
+        <w:ind w:firstLine="720"/>
+        <w:rPr>
+          <w:sz w:val="24"/>
+          <w:szCs w:val="24"/>
+        </w:rPr>
+      </w:pPr>
+      <w:r>
+        <w:rPr>
+          <w:sz w:val="24"/>
+          <w:szCs w:val="24"/>
+        </w:rPr>
+        <w:t>It i</w:t>
+      </w:r>
+      <w:r>
+        <w:rPr>
+          <w:sz w:val="24"/>
+          <w:szCs w:val="24"/>
+        </w:rPr>
+        <w:t>s used to handle exceptions thrown by a specific controller method or across a set of controllers. It provides a way to define methods that should be called when a certain type of exception is thrown.</w:t>
+      </w:r>
+    </w:p>
+    <w:p>
+      <w:pPr>
+        <w:jc w:val="center"/>
+        <w:rPr>
+          <w:b/>
+          <w:bCs/>
+          <w:sz w:val="24"/>
+          <w:szCs w:val="24"/>
+        </w:rPr>
+      </w:pPr>
+      <w:r>
+        <w:rPr>
+          <w:b/>
+          <w:bCs/>
+          <w:sz w:val="24"/>
+          <w:szCs w:val="24"/>
+        </w:rPr>
+        <w:t>SPRING DATA JPA</w:t>
+      </w:r>
+    </w:p>
+    <w:p>
+      <w:pPr>
+        <w:pStyle w:val="ListParagraph"/>
+        <w:numPr>
+          <w:ilvl w:val="0"/>
+          <w:numId w:val="7"/>
+        </w:numPr>
+        <w:rPr>
+          <w:sz w:val="24"/>
+          <w:szCs w:val="24"/>
+        </w:rPr>
+      </w:pPr>
+      <w:r>
+        <w:rPr>
+          <w:sz w:val="24"/>
+          <w:szCs w:val="24"/>
+        </w:rPr>
+        <w:t>Entity</w:t>
+      </w:r>
+    </w:p>
+    <w:p>
+      <w:pPr>
+        <w:pStyle w:val="ListParagraph"/>
+        <w:numPr>
+          <w:ilvl w:val="0"/>
+          <w:numId w:val="7"/>
+        </w:numPr>
+        <w:rPr>
+          <w:sz w:val="24"/>
+          <w:szCs w:val="24"/>
+        </w:rPr>
+      </w:pPr>
+      <w:r>
+        <w:rPr>
+          <w:sz w:val="24"/>
+          <w:szCs w:val="24"/>
+        </w:rPr>
+        <w:t>Table</w:t>
+      </w:r>
+    </w:p>
+    <w:p>
+      <w:pPr>
+        <w:pStyle w:val="ListParagraph"/>
+        <w:numPr>
+          <w:ilvl w:val="0"/>
+          <w:numId w:val="7"/>
+        </w:numPr>
+        <w:rPr>
+          <w:sz w:val="24"/>
+          <w:szCs w:val="24"/>
+        </w:rPr>
+      </w:pPr>
+      <w:r>
+        <w:rPr>
+          <w:sz w:val="24"/>
+          <w:szCs w:val="24"/>
+        </w:rPr>
+        <w:t>Column</w:t>
+      </w:r>
+    </w:p>
+    <w:p>
+      <w:pPr>
+        <w:pStyle w:val="ListParagraph"/>
+        <w:numPr>
+          <w:ilvl w:val="0"/>
+          <w:numId w:val="7"/>
+        </w:numPr>
+        <w:rPr>
+          <w:sz w:val="24"/>
+          <w:szCs w:val="24"/>
+        </w:rPr>
+      </w:pPr>
+      <w:r>
+        <w:rPr>
+          <w:sz w:val="24"/>
+          <w:szCs w:val="24"/>
+        </w:rPr>
+        <w:t>Transactional</w:t>
+      </w:r>
+    </w:p>
+    <w:p>
+      <w:pPr>
+        <w:pStyle w:val="ListParagraph"/>
+        <w:rPr>
+          <w:sz w:val="24"/>
+          <w:szCs w:val="24"/>
+        </w:rPr>
+      </w:pPr>
     </w:p>
     <w:sectPr>
       <w:pgSz w:w="12240" w:h="15840"/>
@@ -1948,6 +2373,95 @@
       </w:pPr>
     </w:lvl>
   </w:abstractNum>
+  <w:abstractNum w:abstractNumId="6" w15:restartNumberingAfterBreak="0">
+    <w:nsid w:val="7BCE642E"/>
+    <w:multiLevelType w:val="hybridMultilevel"/>
+    <w:tmpl w:val="C228F586"/>
+    <w:lvl w:ilvl="0" w:tplc="0409000F">
+      <w:start w:val="1"/>
+      <w:numFmt w:val="decimal"/>
+      <w:lvlText w:val="%1."/>
+      <w:lvlJc w:val="left"/>
+      <w:pPr>
+        <w:ind w:left="720" w:hanging="360"/>
+      </w:pPr>
+      <w:rPr>
+        <w:rFonts w:hint="default"/>
+      </w:rPr>
+    </w:lvl>
+    <w:lvl w:ilvl="1" w:tplc="04090019" w:tentative="1">
+      <w:start w:val="1"/>
+      <w:numFmt w:val="lowerLetter"/>
+      <w:lvlText w:val="%2."/>
+      <w:lvlJc w:val="left"/>
+      <w:pPr>
+        <w:ind w:left="1440" w:hanging="360"/>
+      </w:pPr>
+    </w:lvl>
+    <w:lvl w:ilvl="2" w:tplc="0409001B" w:tentative="1">
+      <w:start w:val="1"/>
+      <w:numFmt w:val="lowerRoman"/>
+      <w:lvlText w:val="%3."/>
+      <w:lvlJc w:val="right"/>
+      <w:pPr>
+        <w:ind w:left="2160" w:hanging="180"/>
+      </w:pPr>
+    </w:lvl>
+    <w:lvl w:ilvl="3" w:tplc="0409000F" w:tentative="1">
+      <w:start w:val="1"/>
+      <w:numFmt w:val="decimal"/>
+      <w:lvlText w:val="%4."/>
+      <w:lvlJc w:val="left"/>
+      <w:pPr>
+        <w:ind w:left="2880" w:hanging="360"/>
+      </w:pPr>
+    </w:lvl>
+    <w:lvl w:ilvl="4" w:tplc="04090019" w:tentative="1">
+      <w:start w:val="1"/>
+      <w:numFmt w:val="lowerLetter"/>
+      <w:lvlText w:val="%5."/>
+      <w:lvlJc w:val="left"/>
+      <w:pPr>
+        <w:ind w:left="3600" w:hanging="360"/>
+      </w:pPr>
+    </w:lvl>
+    <w:lvl w:ilvl="5" w:tplc="0409001B" w:tentative="1">
+      <w:start w:val="1"/>
+      <w:numFmt w:val="lowerRoman"/>
+      <w:lvlText w:val="%6."/>
+      <w:lvlJc w:val="right"/>
+      <w:pPr>
+        <w:ind w:left="4320" w:hanging="180"/>
+      </w:pPr>
+    </w:lvl>
+    <w:lvl w:ilvl="6" w:tplc="0409000F" w:tentative="1">
+      <w:start w:val="1"/>
+      <w:numFmt w:val="decimal"/>
+      <w:lvlText w:val="%7."/>
+      <w:lvlJc w:val="left"/>
+      <w:pPr>
+        <w:ind w:left="5040" w:hanging="360"/>
+      </w:pPr>
+    </w:lvl>
+    <w:lvl w:ilvl="7" w:tplc="04090019" w:tentative="1">
+      <w:start w:val="1"/>
+      <w:numFmt w:val="lowerLetter"/>
+      <w:lvlText w:val="%8."/>
+      <w:lvlJc w:val="left"/>
+      <w:pPr>
+        <w:ind w:left="5760" w:hanging="360"/>
+      </w:pPr>
+    </w:lvl>
+    <w:lvl w:ilvl="8" w:tplc="0409001B" w:tentative="1">
+      <w:start w:val="1"/>
+      <w:numFmt w:val="lowerRoman"/>
+      <w:lvlText w:val="%9."/>
+      <w:lvlJc w:val="right"/>
+      <w:pPr>
+        <w:ind w:left="6480" w:hanging="180"/>
+      </w:pPr>
+    </w:lvl>
+  </w:abstractNum>
   <w:num w:numId="1" w16cid:durableId="458036903">
     <w:abstractNumId w:val="0"/>
   </w:num>
@@ -1965,6 +2479,9 @@
   </w:num>
   <w:num w:numId="6" w16cid:durableId="1733964550">
     <w:abstractNumId w:val="1"/>
+  </w:num>
+  <w:num w:numId="7" w16cid:durableId="485247586">
+    <w:abstractNumId w:val="6"/>
   </w:num>
 </w:numbering>
 </file>

</xml_diff>